<commit_message>
update for activity 29_11
</commit_message>
<xml_diff>
--- a/schedule/Schedule_28_11.docx
+++ b/schedule/Schedule_28_11.docx
@@ -174,6 +174,121 @@
         </w:rPr>
         <w:t xml:space="preserve"> project</w:t>
       </w:r>
+      <w:r>
+        <w:rPr>
+          <w:lang w:val="en-US"/>
+        </w:rPr>
+        <w:t xml:space="preserve"> </w:t>
+      </w:r>
+    </w:p>
+    <w:p>
+      <w:pPr>
+        <w:rPr>
+          <w:lang w:val="en-US"/>
+        </w:rPr>
+      </w:pPr>
+    </w:p>
+    <w:p>
+      <w:pPr>
+        <w:rPr>
+          <w:lang w:val="en-US"/>
+        </w:rPr>
+      </w:pPr>
+      <w:r>
+        <w:rPr>
+          <w:lang w:val="en-US"/>
+        </w:rPr>
+        <w:t>user interface design</w:t>
+      </w:r>
+    </w:p>
+    <w:p>
+      <w:pPr>
+        <w:rPr>
+          <w:lang w:val="en-US"/>
+        </w:rPr>
+      </w:pPr>
+      <w:r>
+        <w:rPr>
+          <w:lang w:val="en-US"/>
+        </w:rPr>
+        <w:t>27.11</w:t>
+      </w:r>
+      <w:r>
+        <w:rPr>
+          <w:lang w:val="en-US"/>
+        </w:rPr>
+        <w:t xml:space="preserve"> - try to set up, make plan, </w:t>
+      </w:r>
+    </w:p>
+    <w:p>
+      <w:pPr>
+        <w:rPr>
+          <w:lang w:val="en-US"/>
+        </w:rPr>
+      </w:pPr>
+      <w:r>
+        <w:rPr>
+          <w:lang w:val="en-US"/>
+        </w:rPr>
+        <w:t>28.11</w:t>
+      </w:r>
+      <w:r>
+        <w:rPr>
+          <w:lang w:val="en-US"/>
+        </w:rPr>
+        <w:t xml:space="preserve"> – </w:t>
+      </w:r>
+      <w:r>
+        <w:rPr>
+          <w:lang w:val="en-US"/>
+        </w:rPr>
+        <w:t xml:space="preserve">try to figure out about project, project plan (do own way then compare and make it together, </w:t>
+      </w:r>
+    </w:p>
+    <w:p>
+      <w:pPr>
+        <w:rPr>
+          <w:lang w:val="en-US"/>
+        </w:rPr>
+      </w:pPr>
+      <w:r>
+        <w:rPr>
+          <w:lang w:val="en-US"/>
+        </w:rPr>
+        <w:t>*</w:t>
+      </w:r>
+      <w:r>
+        <w:rPr>
+          <w:lang w:val="en-US"/>
+        </w:rPr>
+        <w:t>until tomorrow make wireframe of pages and try to figure out random value</w:t>
+      </w:r>
+    </w:p>
+    <w:p>
+      <w:pPr>
+        <w:rPr>
+          <w:lang w:val="en-US"/>
+        </w:rPr>
+      </w:pPr>
+      <w:r>
+        <w:rPr>
+          <w:lang w:val="en-US"/>
+        </w:rPr>
+        <w:t xml:space="preserve">try to think our own math discipline </w:t>
+      </w:r>
+    </w:p>
+    <w:p>
+      <w:pPr>
+        <w:rPr>
+          <w:lang w:val="en-US"/>
+        </w:rPr>
+      </w:pPr>
+      <w:r>
+        <w:rPr>
+          <w:lang w:val="en-US"/>
+        </w:rPr>
+        <w:t>29.11</w:t>
+      </w:r>
       <w:bookmarkStart w:id="0" w:name="_GoBack"/>
       <w:bookmarkEnd w:id="0"/>
       <w:r>
@@ -181,115 +296,6 @@
           <w:lang w:val="en-US"/>
         </w:rPr>
         <w:t xml:space="preserve"> </w:t>
-      </w:r>
-    </w:p>
-    <w:p>
-      <w:pPr>
-        <w:rPr>
-          <w:lang w:val="en-US"/>
-        </w:rPr>
-      </w:pPr>
-    </w:p>
-    <w:p>
-      <w:pPr>
-        <w:rPr>
-          <w:lang w:val="en-US"/>
-        </w:rPr>
-      </w:pPr>
-      <w:r>
-        <w:rPr>
-          <w:lang w:val="en-US"/>
-        </w:rPr>
-        <w:t>user interface design</w:t>
-      </w:r>
-    </w:p>
-    <w:p>
-      <w:pPr>
-        <w:rPr>
-          <w:lang w:val="en-US"/>
-        </w:rPr>
-      </w:pPr>
-      <w:r>
-        <w:rPr>
-          <w:lang w:val="en-US"/>
-        </w:rPr>
-        <w:t>27.11</w:t>
-      </w:r>
-      <w:r>
-        <w:rPr>
-          <w:lang w:val="en-US"/>
-        </w:rPr>
-        <w:t xml:space="preserve"> - try to set up, make plan, </w:t>
-      </w:r>
-    </w:p>
-    <w:p>
-      <w:pPr>
-        <w:rPr>
-          <w:lang w:val="en-US"/>
-        </w:rPr>
-      </w:pPr>
-      <w:r>
-        <w:rPr>
-          <w:lang w:val="en-US"/>
-        </w:rPr>
-        <w:t>28.11</w:t>
-      </w:r>
-      <w:r>
-        <w:rPr>
-          <w:lang w:val="en-US"/>
-        </w:rPr>
-        <w:t xml:space="preserve"> – </w:t>
-      </w:r>
-      <w:r>
-        <w:rPr>
-          <w:lang w:val="en-US"/>
-        </w:rPr>
-        <w:t xml:space="preserve">try to figure out about project, project plan (do own way then compare and make it together, </w:t>
-      </w:r>
-    </w:p>
-    <w:p>
-      <w:pPr>
-        <w:rPr>
-          <w:lang w:val="en-US"/>
-        </w:rPr>
-      </w:pPr>
-      <w:r>
-        <w:rPr>
-          <w:lang w:val="en-US"/>
-        </w:rPr>
-        <w:t>*</w:t>
-      </w:r>
-      <w:r>
-        <w:rPr>
-          <w:lang w:val="en-US"/>
-        </w:rPr>
-        <w:t>until tomorrow make wireframe of pages and try to figure out random value</w:t>
-      </w:r>
-    </w:p>
-    <w:p>
-      <w:pPr>
-        <w:rPr>
-          <w:lang w:val="en-US"/>
-        </w:rPr>
-      </w:pPr>
-      <w:r>
-        <w:rPr>
-          <w:lang w:val="en-US"/>
-        </w:rPr>
-        <w:t xml:space="preserve">try to think our own math discipline </w:t>
-      </w:r>
-    </w:p>
-    <w:p>
-      <w:pPr>
-        <w:rPr>
-          <w:lang w:val="en-US"/>
-        </w:rPr>
-      </w:pPr>
-      <w:r>
-        <w:rPr>
-          <w:lang w:val="en-US"/>
-        </w:rPr>
-        <w:t>29.11</w:t>
       </w:r>
     </w:p>
     <w:p>

</xml_diff>